<commit_message>
Update with new CAD file
</commit_message>
<xml_diff>
--- a/Documentation/Working_Documents/Blister_Pack_Opener_3D_Printing_Guide.docx
+++ b/Documentation/Working_Documents/Blister_Pack_Opener_3D_Printing_Guide.docx
@@ -97,7 +97,7 @@
               <w:rPr>
                 <w:lang w:val="en-US"/>
               </w:rPr>
-              <w:t>191</w:t>
+              <w:t>178</w:t>
             </w:r>
           </w:p>
         </w:tc>
@@ -173,7 +173,13 @@
               <w:rPr>
                 <w:lang w:val="en-US"/>
               </w:rPr>
-              <w:t>21</w:t>
+              <w:t>2</w:t>
+            </w:r>
+            <w:r>
+              <w:rPr>
+                <w:lang w:val="en-US"/>
+              </w:rPr>
+              <w:t>0</w:t>
             </w:r>
           </w:p>
         </w:tc>
@@ -235,14 +241,14 @@
         <w:tblLook w:val="04A0" w:firstRow="1" w:lastRow="0" w:firstColumn="1" w:lastColumn="0" w:noHBand="0" w:noVBand="1"/>
       </w:tblPr>
       <w:tblGrid>
-        <w:gridCol w:w="1597"/>
-        <w:gridCol w:w="575"/>
-        <w:gridCol w:w="981"/>
-        <w:gridCol w:w="698"/>
-        <w:gridCol w:w="640"/>
+        <w:gridCol w:w="2352"/>
+        <w:gridCol w:w="552"/>
+        <w:gridCol w:w="965"/>
+        <w:gridCol w:w="694"/>
+        <w:gridCol w:w="628"/>
         <w:gridCol w:w="1438"/>
         <w:gridCol w:w="1568"/>
-        <w:gridCol w:w="2788"/>
+        <w:gridCol w:w="2088"/>
       </w:tblGrid>
       <w:tr>
         <w:trPr>
@@ -317,6 +323,7 @@
               <w:t>Print Time (</w:t>
             </w:r>
             <w:proofErr w:type="spellStart"/>
+            <w:proofErr w:type="gramStart"/>
             <w:r>
               <w:rPr>
                 <w:b/>
@@ -332,6 +339,7 @@
               <w:t>min</w:t>
             </w:r>
             <w:proofErr w:type="spellEnd"/>
+            <w:proofErr w:type="gramEnd"/>
             <w:r>
               <w:rPr>
                 <w:b/>
@@ -536,7 +544,13 @@
               <w:rPr>
                 <w:lang w:val="en-US"/>
               </w:rPr>
-              <w:t>Pill_Puncher.</w:t>
+              <w:t>Blister_Pack_Opener</w:t>
+            </w:r>
+            <w:r>
+              <w:rPr>
+                <w:lang w:val="en-US"/>
+              </w:rPr>
+              <w:t>.</w:t>
             </w:r>
             <w:r>
               <w:rPr>
@@ -581,7 +595,7 @@
               <w:rPr>
                 <w:lang w:val="en-US"/>
               </w:rPr>
-              <w:t>3:11</w:t>
+              <w:t>2:58</w:t>
             </w:r>
           </w:p>
         </w:tc>
@@ -600,7 +614,13 @@
               <w:rPr>
                 <w:lang w:val="en-US"/>
               </w:rPr>
-              <w:t>21</w:t>
+              <w:t>2</w:t>
+            </w:r>
+            <w:r>
+              <w:rPr>
+                <w:lang w:val="en-US"/>
+              </w:rPr>
+              <w:t>0</w:t>
             </w:r>
           </w:p>
         </w:tc>
@@ -686,7 +706,33 @@
               <w:rPr>
                 <w:lang w:val="en-US"/>
               </w:rPr>
-              <w:t>Print in orientation given in STL</w:t>
+              <w:t xml:space="preserve">Print in orientation given in </w:t>
+            </w:r>
+            <w:proofErr w:type="gramStart"/>
+            <w:r>
+              <w:rPr>
+                <w:lang w:val="en-US"/>
+              </w:rPr>
+              <w:t>STL</w:t>
+            </w:r>
+            <w:proofErr w:type="gramEnd"/>
+          </w:p>
+          <w:p>
+            <w:pPr>
+              <w:pStyle w:val="ListParagraph"/>
+              <w:numPr>
+                <w:ilvl w:val="0"/>
+                <w:numId w:val="1"/>
+              </w:numPr>
+              <w:rPr>
+                <w:lang w:val="en-US"/>
+              </w:rPr>
+            </w:pPr>
+            <w:r>
+              <w:rPr>
+                <w:lang w:val="en-US"/>
+              </w:rPr>
+              <w:t>Print with a brim</w:t>
             </w:r>
           </w:p>
         </w:tc>
@@ -807,7 +853,16 @@
           <w:bCs/>
           <w:color w:val="000000" w:themeColor="text1"/>
         </w:rPr>
-        <w:t>Pill_Puncher.stl</w:t>
+        <w:t>Blister_Pack_Opener</w:t>
+      </w:r>
+      <w:r>
+        <w:rPr>
+          <w:rFonts w:ascii="Calibri" w:eastAsia="Calibri" w:hAnsi="Calibri" w:cs="Calibri"/>
+          <w:b/>
+          <w:bCs/>
+          <w:color w:val="000000" w:themeColor="text1"/>
+        </w:rPr>
+        <w:t>.stl</w:t>
       </w:r>
       <w:proofErr w:type="spellEnd"/>
     </w:p>
@@ -823,10 +878,10 @@
           <w:noProof/>
         </w:rPr>
         <w:drawing>
-          <wp:inline distT="0" distB="0" distL="0" distR="0" wp14:anchorId="4312A878" wp14:editId="67495645">
-            <wp:extent cx="3638738" cy="3002280"/>
-            <wp:effectExtent l="0" t="0" r="0" b="7620"/>
-            <wp:docPr id="2" name="Picture 2" descr="A red letter on a white surface&#10;&#10;Description automatically generated with low confidence"/>
+          <wp:inline distT="0" distB="0" distL="0" distR="0" wp14:anchorId="474B6258" wp14:editId="64C19F69">
+            <wp:extent cx="3825240" cy="2654373"/>
+            <wp:effectExtent l="0" t="0" r="3810" b="0"/>
+            <wp:docPr id="2" name="Picture 2" descr="Blister pack opener example print"/>
             <wp:cNvGraphicFramePr>
               <a:graphicFrameLocks xmlns:a="http://schemas.openxmlformats.org/drawingml/2006/main" noChangeAspect="1"/>
             </wp:cNvGraphicFramePr>
@@ -834,7 +889,7 @@
               <a:graphicData uri="http://schemas.openxmlformats.org/drawingml/2006/picture">
                 <pic:pic xmlns:pic="http://schemas.openxmlformats.org/drawingml/2006/picture">
                   <pic:nvPicPr>
-                    <pic:cNvPr id="2" name="Picture 2" descr="A red letter on a white surface&#10;&#10;Description automatically generated with low confidence"/>
+                    <pic:cNvPr id="2" name="Picture 2" descr="Blister pack opener example print"/>
                     <pic:cNvPicPr/>
                   </pic:nvPicPr>
                   <pic:blipFill>
@@ -846,7 +901,7 @@
                   <pic:spPr>
                     <a:xfrm>
                       <a:off x="0" y="0"/>
-                      <a:ext cx="3642818" cy="3005647"/>
+                      <a:ext cx="3827454" cy="2655910"/>
                     </a:xfrm>
                     <a:prstGeom prst="rect">
                       <a:avLst/>
@@ -3039,26 +3094,6 @@
 </file>
 
 <file path=customXml/item1.xml><?xml version="1.0" encoding="utf-8"?>
-<?mso-contentType ?>
-<FormTemplates xmlns="http://schemas.microsoft.com/sharepoint/v3/contenttype/forms">
-  <Display>DocumentLibraryForm</Display>
-  <Edit>DocumentLibraryForm</Edit>
-  <New>DocumentLibraryForm</New>
-</FormTemplates>
-</file>
-
-<file path=customXml/item2.xml><?xml version="1.0" encoding="utf-8"?>
-<p:properties xmlns:p="http://schemas.microsoft.com/office/2006/metadata/properties" xmlns:xsi="http://www.w3.org/2001/XMLSchema-instance" xmlns:pc="http://schemas.microsoft.com/office/infopath/2007/PartnerControls">
-  <documentManagement>
-    <TaxCatchAll xmlns="38b325e6-602c-452a-8617-173bf47082c5" xsi:nil="true"/>
-    <lcf76f155ced4ddcb4097134ff3c332f xmlns="8cf100d1-0775-4feb-8634-62999c4541bc">
-      <Terms xmlns="http://schemas.microsoft.com/office/infopath/2007/PartnerControls"/>
-    </lcf76f155ced4ddcb4097134ff3c332f>
-  </documentManagement>
-</p:properties>
-</file>
-
-<file path=customXml/item3.xml><?xml version="1.0" encoding="utf-8"?>
 <ct:contentTypeSchema xmlns:ct="http://schemas.microsoft.com/office/2006/metadata/contentType" xmlns:ma="http://schemas.microsoft.com/office/2006/metadata/properties/metaAttributes" ct:_="" ma:_="" ma:contentTypeName="Document" ma:contentTypeID="0x010100456CAEA290209545A9F8681F83603874" ma:contentTypeVersion="16" ma:contentTypeDescription="Create a new document." ma:contentTypeScope="" ma:versionID="d27786a72e09a52c769a64d5f7eeaa24">
   <xsd:schema xmlns:xsd="http://www.w3.org/2001/XMLSchema" xmlns:xs="http://www.w3.org/2001/XMLSchema" xmlns:p="http://schemas.microsoft.com/office/2006/metadata/properties" xmlns:ns2="8cf100d1-0775-4feb-8634-62999c4541bc" xmlns:ns3="38b325e6-602c-452a-8617-173bf47082c5" targetNamespace="http://schemas.microsoft.com/office/2006/metadata/properties" ma:root="true" ma:fieldsID="03ae89856d271009074f70b56337b48d" ns2:_="" ns3:_="">
     <xsd:import namespace="8cf100d1-0775-4feb-8634-62999c4541bc"/>
@@ -3295,26 +3330,27 @@
 </ct:contentTypeSchema>
 </file>
 
-<file path=customXml/itemProps1.xml><?xml version="1.0" encoding="utf-8"?>
-<ds:datastoreItem xmlns:ds="http://schemas.openxmlformats.org/officeDocument/2006/customXml" ds:itemID="{431B6646-AE4F-4F91-A3DB-B28C3A17A6AF}">
-  <ds:schemaRefs>
-    <ds:schemaRef ds:uri="http://schemas.microsoft.com/sharepoint/v3/contenttype/forms"/>
-  </ds:schemaRefs>
-</ds:datastoreItem>
+<file path=customXml/item2.xml><?xml version="1.0" encoding="utf-8"?>
+<?mso-contentType ?>
+<FormTemplates xmlns="http://schemas.microsoft.com/sharepoint/v3/contenttype/forms">
+  <Display>DocumentLibraryForm</Display>
+  <Edit>DocumentLibraryForm</Edit>
+  <New>DocumentLibraryForm</New>
+</FormTemplates>
 </file>
 
-<file path=customXml/itemProps2.xml><?xml version="1.0" encoding="utf-8"?>
-<ds:datastoreItem xmlns:ds="http://schemas.openxmlformats.org/officeDocument/2006/customXml" ds:itemID="{EC46BAD8-7DB7-4012-92FB-5D0650A1B199}">
-  <ds:schemaRefs>
-    <ds:schemaRef ds:uri="http://schemas.microsoft.com/office/2006/metadata/properties"/>
-    <ds:schemaRef ds:uri="http://schemas.microsoft.com/office/infopath/2007/PartnerControls"/>
-    <ds:schemaRef ds:uri="38b325e6-602c-452a-8617-173bf47082c5"/>
-    <ds:schemaRef ds:uri="8cf100d1-0775-4feb-8634-62999c4541bc"/>
-  </ds:schemaRefs>
-</ds:datastoreItem>
+<file path=customXml/item3.xml><?xml version="1.0" encoding="utf-8"?>
+<p:properties xmlns:p="http://schemas.microsoft.com/office/2006/metadata/properties" xmlns:xsi="http://www.w3.org/2001/XMLSchema-instance" xmlns:pc="http://schemas.microsoft.com/office/infopath/2007/PartnerControls">
+  <documentManagement>
+    <TaxCatchAll xmlns="38b325e6-602c-452a-8617-173bf47082c5" xsi:nil="true"/>
+    <lcf76f155ced4ddcb4097134ff3c332f xmlns="8cf100d1-0775-4feb-8634-62999c4541bc">
+      <Terms xmlns="http://schemas.microsoft.com/office/infopath/2007/PartnerControls"/>
+    </lcf76f155ced4ddcb4097134ff3c332f>
+  </documentManagement>
+</p:properties>
 </file>
 
-<file path=customXml/itemProps3.xml><?xml version="1.0" encoding="utf-8"?>
+<file path=customXml/itemProps1.xml><?xml version="1.0" encoding="utf-8"?>
 <ds:datastoreItem xmlns:ds="http://schemas.openxmlformats.org/officeDocument/2006/customXml" ds:itemID="{44F59DB4-F703-4981-9ED5-D03F6EEBCC79}">
   <ds:schemaRefs>
     <ds:schemaRef ds:uri="http://schemas.microsoft.com/office/2006/metadata/contentType"/>
@@ -3331,4 +3367,23 @@
     <ds:schemaRef ds:uri="http://schemas.microsoft.com/internal/obd"/>
   </ds:schemaRefs>
 </ds:datastoreItem>
+</file>
+
+<file path=customXml/itemProps2.xml><?xml version="1.0" encoding="utf-8"?>
+<ds:datastoreItem xmlns:ds="http://schemas.openxmlformats.org/officeDocument/2006/customXml" ds:itemID="{431B6646-AE4F-4F91-A3DB-B28C3A17A6AF}">
+  <ds:schemaRefs>
+    <ds:schemaRef ds:uri="http://schemas.microsoft.com/sharepoint/v3/contenttype/forms"/>
+  </ds:schemaRefs>
+</ds:datastoreItem>
+</file>
+
+<file path=customXml/itemProps3.xml><?xml version="1.0" encoding="utf-8"?>
+<ds:datastoreItem xmlns:ds="http://schemas.openxmlformats.org/officeDocument/2006/customXml" ds:itemID="{EC46BAD8-7DB7-4012-92FB-5D0650A1B199}">
+  <ds:schemaRefs>
+    <ds:schemaRef ds:uri="http://schemas.microsoft.com/office/2006/metadata/properties"/>
+    <ds:schemaRef ds:uri="http://schemas.microsoft.com/office/infopath/2007/PartnerControls"/>
+    <ds:schemaRef ds:uri="38b325e6-602c-452a-8617-173bf47082c5"/>
+    <ds:schemaRef ds:uri="8cf100d1-0775-4feb-8634-62999c4541bc"/>
+  </ds:schemaRefs>
+</ds:datastoreItem>
 </file>
</xml_diff>